<commit_message>
Update R Shiny for Operations Management.docx
</commit_message>
<xml_diff>
--- a/R Shiny for Operations Management.docx
+++ b/R Shiny for Operations Management.docx
@@ -1130,25 +1130,7 @@
           <w:sz w:val="24"/>
           <w:szCs w:val="24"/>
         </w:rPr>
-        <w:t xml:space="preserve">All assignments will be turned in by providing a link to the student’s GitHub repository of their work. This will allow the instructor to view how the student’s code evolved over time, it is anticipated that the projects students complete will require numerous commits. There are no hard requirements for number of commits, but the overall quality of commits will be </w:t>
-      </w:r>
-      <w:proofErr w:type="gramStart"/>
-      <w:r>
-        <w:rPr>
-          <w:rFonts w:ascii="Times New Roman" w:eastAsia="Times New Roman" w:hAnsi="Times New Roman" w:cs="Times New Roman"/>
-          <w:sz w:val="24"/>
-          <w:szCs w:val="24"/>
-        </w:rPr>
-        <w:t>taken into account</w:t>
-      </w:r>
-      <w:proofErr w:type="gramEnd"/>
-      <w:r>
-        <w:rPr>
-          <w:rFonts w:ascii="Times New Roman" w:eastAsia="Times New Roman" w:hAnsi="Times New Roman" w:cs="Times New Roman"/>
-          <w:sz w:val="24"/>
-          <w:szCs w:val="24"/>
-        </w:rPr>
-        <w:t xml:space="preserve"> during grading. Once you are done you should email the </w:t>
+        <w:t xml:space="preserve">All assignments will be turned in by providing a link to the student’s GitHub repository of their work. This will allow the instructor to view how the student’s code evolved over time, it is anticipated that the projects students complete will require numerous commits. There are no hard requirements for number of commits, but the overall quality of commits will be taken into account during grading. Once you are done you should email the </w:t>
       </w:r>
       <w:proofErr w:type="spellStart"/>
       <w:r>
@@ -1895,25 +1877,7 @@
                 <w:sz w:val="24"/>
                 <w:szCs w:val="24"/>
               </w:rPr>
-              <w:t xml:space="preserve">Few </w:t>
-            </w:r>
-            <w:proofErr w:type="gramStart"/>
-            <w:r>
-              <w:rPr>
-                <w:rFonts w:ascii="Times New Roman" w:eastAsia="Times New Roman" w:hAnsi="Times New Roman" w:cs="Times New Roman"/>
-                <w:sz w:val="24"/>
-                <w:szCs w:val="24"/>
-              </w:rPr>
-              <w:t>git</w:t>
-            </w:r>
-            <w:proofErr w:type="gramEnd"/>
-            <w:r>
-              <w:rPr>
-                <w:rFonts w:ascii="Times New Roman" w:eastAsia="Times New Roman" w:hAnsi="Times New Roman" w:cs="Times New Roman"/>
-                <w:sz w:val="24"/>
-                <w:szCs w:val="24"/>
-              </w:rPr>
-              <w:t xml:space="preserve"> commits and comments are clear</w:t>
+              <w:t>Few git commits and comments are clear</w:t>
             </w:r>
           </w:p>
         </w:tc>
@@ -2634,43 +2598,7 @@
           <w:sz w:val="24"/>
           <w:szCs w:val="24"/>
         </w:rPr>
-        <w:t xml:space="preserve">Make-up work policy: Emergencies and unforeseeable events can and do occur. If a student has an emergency of some </w:t>
-      </w:r>
-      <w:proofErr w:type="gramStart"/>
-      <w:r>
-        <w:rPr>
-          <w:rFonts w:ascii="Times New Roman" w:eastAsia="Times New Roman" w:hAnsi="Times New Roman" w:cs="Times New Roman"/>
-          <w:sz w:val="24"/>
-          <w:szCs w:val="24"/>
-        </w:rPr>
-        <w:t>kind</w:t>
-      </w:r>
-      <w:proofErr w:type="gramEnd"/>
-      <w:r>
-        <w:rPr>
-          <w:rFonts w:ascii="Times New Roman" w:eastAsia="Times New Roman" w:hAnsi="Times New Roman" w:cs="Times New Roman"/>
-          <w:sz w:val="24"/>
-          <w:szCs w:val="24"/>
-        </w:rPr>
-        <w:t xml:space="preserve"> they must notify the Professor within 24 hours of end of the emergency. Students are expected to provide </w:t>
-      </w:r>
-      <w:proofErr w:type="gramStart"/>
-      <w:r>
-        <w:rPr>
-          <w:rFonts w:ascii="Times New Roman" w:eastAsia="Times New Roman" w:hAnsi="Times New Roman" w:cs="Times New Roman"/>
-          <w:sz w:val="24"/>
-          <w:szCs w:val="24"/>
-        </w:rPr>
-        <w:t>some kind of basic</w:t>
-      </w:r>
-      <w:proofErr w:type="gramEnd"/>
-      <w:r>
-        <w:rPr>
-          <w:rFonts w:ascii="Times New Roman" w:eastAsia="Times New Roman" w:hAnsi="Times New Roman" w:cs="Times New Roman"/>
-          <w:sz w:val="24"/>
-          <w:szCs w:val="24"/>
-        </w:rPr>
-        <w:t xml:space="preserve"> documentation of the event.</w:t>
+        <w:t>Make-up work policy: Emergencies and unforeseeable events can and do occur. If a student has an emergency of some kind they must notify the Professor within 24 hours of end of the emergency. Students are expected to provide some kind of basic documentation of the event.</w:t>
       </w:r>
     </w:p>
     <w:p>
@@ -2795,43 +2723,7 @@
           <w:sz w:val="24"/>
           <w:szCs w:val="24"/>
         </w:rPr>
-        <w:t xml:space="preserve">Late-work/Make-up work policy: If a student has an emergency of some </w:t>
-      </w:r>
-      <w:proofErr w:type="gramStart"/>
-      <w:r>
-        <w:rPr>
-          <w:rFonts w:ascii="Times New Roman" w:eastAsia="Times New Roman" w:hAnsi="Times New Roman" w:cs="Times New Roman"/>
-          <w:sz w:val="24"/>
-          <w:szCs w:val="24"/>
-        </w:rPr>
-        <w:t>kind</w:t>
-      </w:r>
-      <w:proofErr w:type="gramEnd"/>
-      <w:r>
-        <w:rPr>
-          <w:rFonts w:ascii="Times New Roman" w:eastAsia="Times New Roman" w:hAnsi="Times New Roman" w:cs="Times New Roman"/>
-          <w:sz w:val="24"/>
-          <w:szCs w:val="24"/>
-        </w:rPr>
-        <w:t xml:space="preserve"> they must notify the Professor within 24 hours of end of the emergency. Students are expected to provide </w:t>
-      </w:r>
-      <w:proofErr w:type="gramStart"/>
-      <w:r>
-        <w:rPr>
-          <w:rFonts w:ascii="Times New Roman" w:eastAsia="Times New Roman" w:hAnsi="Times New Roman" w:cs="Times New Roman"/>
-          <w:sz w:val="24"/>
-          <w:szCs w:val="24"/>
-        </w:rPr>
-        <w:t>some kind of basic</w:t>
-      </w:r>
-      <w:proofErr w:type="gramEnd"/>
-      <w:r>
-        <w:rPr>
-          <w:rFonts w:ascii="Times New Roman" w:eastAsia="Times New Roman" w:hAnsi="Times New Roman" w:cs="Times New Roman"/>
-          <w:sz w:val="24"/>
-          <w:szCs w:val="24"/>
-        </w:rPr>
-        <w:t xml:space="preserve"> documentation of the occurrence.</w:t>
+        <w:t>Late-work/Make-up work policy: If a student has an emergency of some kind they must notify the Professor within 24 hours of end of the emergency. Students are expected to provide some kind of basic documentation of the occurrence.</w:t>
       </w:r>
     </w:p>
     <w:p>
@@ -2937,25 +2829,7 @@
           <w:sz w:val="24"/>
           <w:szCs w:val="24"/>
         </w:rPr>
-        <w:t xml:space="preserve">Mobile Devices: Using electronic devices not only detract from your learning experience but also that of your peers. Students are asked to keep their cell phones on vibrate and to keep them out of sight during lecture. If you have to take a call or respond to a </w:t>
-      </w:r>
-      <w:proofErr w:type="gramStart"/>
-      <w:r>
-        <w:rPr>
-          <w:rFonts w:ascii="Times New Roman" w:eastAsia="Times New Roman" w:hAnsi="Times New Roman" w:cs="Times New Roman"/>
-          <w:sz w:val="24"/>
-          <w:szCs w:val="24"/>
-        </w:rPr>
-        <w:t>message</w:t>
-      </w:r>
-      <w:proofErr w:type="gramEnd"/>
-      <w:r>
-        <w:rPr>
-          <w:rFonts w:ascii="Times New Roman" w:eastAsia="Times New Roman" w:hAnsi="Times New Roman" w:cs="Times New Roman"/>
-          <w:sz w:val="24"/>
-          <w:szCs w:val="24"/>
-        </w:rPr>
-        <w:t xml:space="preserve"> please leave the classroom. Students are permitted to use their cellphone during any in-class work time.</w:t>
+        <w:t>Mobile Devices: Using electronic devices not only detract from your learning experience but also that of your peers. Students are asked to keep their cell phones on vibrate and to keep them out of sight during lecture. If you have to take a call or respond to a message please leave the classroom. Students are permitted to use their cellphone during any in-class work time.</w:t>
       </w:r>
     </w:p>
     <w:p>
@@ -3269,7 +3143,15 @@
           <w:sz w:val="24"/>
           <w:szCs w:val="24"/>
         </w:rPr>
-        <w:t xml:space="preserve">Class 6 - 2/23 - </w:t>
+        <w:t xml:space="preserve">Class 6 </w:t>
+      </w:r>
+      <w:r>
+        <w:rPr>
+          <w:rFonts w:ascii="Times New Roman" w:eastAsia="Times New Roman" w:hAnsi="Times New Roman" w:cs="Times New Roman"/>
+          <w:sz w:val="24"/>
+          <w:szCs w:val="24"/>
+        </w:rPr>
+        <w:t xml:space="preserve">- 3/2 - </w:t>
       </w:r>
       <w:hyperlink r:id="rId23" w:history="1">
         <w:r>
@@ -3280,7 +3162,7 @@
             <w:szCs w:val="24"/>
             <w:u w:val="single"/>
           </w:rPr>
-          <w:t>Bookmarking &amp; Final Project Work</w:t>
+          <w:t>Connecting to Databases &amp; API's</w:t>
         </w:r>
       </w:hyperlink>
     </w:p>
@@ -3303,7 +3185,15 @@
           <w:sz w:val="24"/>
           <w:szCs w:val="24"/>
         </w:rPr>
-        <w:t xml:space="preserve">Class 7 - 3/2 - </w:t>
+        <w:t xml:space="preserve">Class 7 </w:t>
+      </w:r>
+      <w:r>
+        <w:rPr>
+          <w:rFonts w:ascii="Times New Roman" w:eastAsia="Times New Roman" w:hAnsi="Times New Roman" w:cs="Times New Roman"/>
+          <w:sz w:val="24"/>
+          <w:szCs w:val="24"/>
+        </w:rPr>
+        <w:t xml:space="preserve">- 2/23 - </w:t>
       </w:r>
       <w:hyperlink r:id="rId24" w:history="1">
         <w:r>
@@ -3314,7 +3204,7 @@
             <w:szCs w:val="24"/>
             <w:u w:val="single"/>
           </w:rPr>
-          <w:t>Connecting to Databases &amp; API's</w:t>
+          <w:t>Bookmarking &amp; Final Project Work</w:t>
         </w:r>
       </w:hyperlink>
     </w:p>

</xml_diff>